<commit_message>
Updated MC part of Final report
</commit_message>
<xml_diff>
--- a/1_Planning/Final Report.docx
+++ b/1_Planning/Final Report.docx
@@ -163,7 +163,25 @@
           <w:sz w:val="32"/>
           <w:szCs w:val="32"/>
         </w:rPr>
-        <w:t>David Eelman - 6365316</w:t>
+        <w:t xml:space="preserve">David </w:t>
+      </w:r>
+      <w:proofErr w:type="spellStart"/>
+      <w:r>
+        <w:rPr>
+          <w:color w:val="008575"/>
+          <w:sz w:val="32"/>
+          <w:szCs w:val="32"/>
+        </w:rPr>
+        <w:t>Eelman</w:t>
+      </w:r>
+      <w:proofErr w:type="spellEnd"/>
+      <w:r>
+        <w:rPr>
+          <w:color w:val="008575"/>
+          <w:sz w:val="32"/>
+          <w:szCs w:val="32"/>
+        </w:rPr>
+        <w:t xml:space="preserve"> - 6365316</w:t>
       </w:r>
       <w:r>
         <w:rPr>
@@ -279,6 +297,7 @@
           <w:docPartUnique/>
         </w:docPartObj>
       </w:sdtPr>
+      <w:sdtEndPr/>
       <w:sdtContent>
         <w:p>
           <w:pPr>
@@ -310,6 +329,7 @@
                 <w:noProof/>
                 <w:sz w:val="24"/>
                 <w:szCs w:val="24"/>
+                <w:lang w:val="en-US"/>
               </w:rPr>
               <w:drawing>
                 <wp:inline distT="114300" distB="114300" distL="114300" distR="114300" wp14:anchorId="2EABE713" wp14:editId="13CC8D0A">
@@ -2487,40 +2507,29 @@
         <w:jc w:val="center"/>
       </w:pPr>
       <w:bookmarkStart w:id="9" w:name="_Ref518632111"/>
+      <w:bookmarkStart w:id="10" w:name="_Toc521593369"/>
       <w:r>
         <w:t xml:space="preserve">Figure </w:t>
       </w:r>
-      <w:r>
-        <w:fldChar w:fldCharType="begin"/>
-      </w:r>
-      <w:r>
-        <w:instrText xml:space="preserve"> SEQ Figure \* ARABIC </w:instrText>
-      </w:r>
-      <w:r>
-        <w:fldChar w:fldCharType="separate"/>
-      </w:r>
-      <w:r>
-        <w:rPr>
-          <w:noProof/>
-        </w:rPr>
-        <w:t>1</w:t>
-      </w:r>
-      <w:r>
-        <w:rPr>
-          <w:noProof/>
-        </w:rPr>
-        <w:fldChar w:fldCharType="end"/>
-      </w:r>
+      <w:fldSimple w:instr=" SEQ Figure \* ARABIC ">
+        <w:r>
+          <w:rPr>
+            <w:noProof/>
+          </w:rPr>
+          <w:t>1</w:t>
+        </w:r>
+      </w:fldSimple>
       <w:bookmarkEnd w:id="9"/>
       <w:r>
         <w:t xml:space="preserve"> - System Block Diagram</w:t>
       </w:r>
+      <w:bookmarkEnd w:id="10"/>
     </w:p>
     <w:p>
       <w:pPr>
         <w:pStyle w:val="Heading2"/>
       </w:pPr>
-      <w:bookmarkStart w:id="10" w:name="_Toc520710468"/>
+      <w:bookmarkStart w:id="11" w:name="_Toc520710468"/>
       <w:r>
         <w:lastRenderedPageBreak/>
         <w:t xml:space="preserve">1.3 </w:t>
@@ -2528,7 +2537,7 @@
       <w:r>
         <w:t>Literature Review</w:t>
       </w:r>
-      <w:bookmarkEnd w:id="10"/>
+      <w:bookmarkEnd w:id="11"/>
     </w:p>
     <w:p>
       <w:r>
@@ -2540,31 +2549,79 @@
       <w:pPr>
         <w:pStyle w:val="Heading7"/>
       </w:pPr>
-      <w:bookmarkStart w:id="11" w:name="_Toc505866329"/>
-      <w:bookmarkStart w:id="12" w:name="_Toc520710469"/>
+      <w:bookmarkStart w:id="12" w:name="_Toc505866329"/>
+      <w:bookmarkStart w:id="13" w:name="_Toc520710469"/>
       <w:r>
         <w:t>Existing Air Hockey Robots</w:t>
       </w:r>
-      <w:bookmarkEnd w:id="11"/>
       <w:bookmarkEnd w:id="12"/>
+      <w:bookmarkEnd w:id="13"/>
     </w:p>
     <w:p>
       <w:r>
         <w:tab/>
-        <w:t>This project was inspired by an open-source project built by jjrobots [1] [2].  The jjrobots design uses an Arduino to drive three stepper motors from a 3D printer to control the movements of the air hockey paddle.  In the version 1 of the jjrobots design, a PC running OpenCV is used to track the positions of the puck and paddle which are sent to the Arduino with a serial connection.  In version 2 of the design, an Android smartphone running a custom application was used to track the puck and paddle positions while also providing a user interface for the system.  The jjrobots system implemented three distinct control strategies: defense, offense, and offense + defense.  Our project would implement a simple defense strategy at first, and more advanced strategies once the core platform is stabilized.  Our proposed project was inspired by the jjrobots design, but our implementation will be our own work with the detailed system design being driven by system level performance requirements.</w:t>
+        <w:t xml:space="preserve">This project was inspired by an open-source project built by </w:t>
+      </w:r>
+      <w:proofErr w:type="spellStart"/>
+      <w:r>
+        <w:t>jjrobots</w:t>
+      </w:r>
+      <w:proofErr w:type="spellEnd"/>
+      <w:r>
+        <w:t xml:space="preserve"> [1] [2].  The </w:t>
+      </w:r>
+      <w:proofErr w:type="spellStart"/>
+      <w:r>
+        <w:t>jjrobots</w:t>
+      </w:r>
+      <w:proofErr w:type="spellEnd"/>
+      <w:r>
+        <w:t xml:space="preserve"> design uses an Arduino to drive three stepper motors from a 3D printer to control the movements of the air hockey paddle.  In the version 1 of the </w:t>
+      </w:r>
+      <w:proofErr w:type="spellStart"/>
+      <w:r>
+        <w:t>jjrobots</w:t>
+      </w:r>
+      <w:proofErr w:type="spellEnd"/>
+      <w:r>
+        <w:t xml:space="preserve"> design, a PC running </w:t>
+      </w:r>
+      <w:proofErr w:type="spellStart"/>
+      <w:r>
+        <w:t>OpenCV</w:t>
+      </w:r>
+      <w:proofErr w:type="spellEnd"/>
+      <w:r>
+        <w:t xml:space="preserve"> is used to track the positions of the puck and paddle which are sent to the Arduino with a serial connection.  In version 2 of the design, an Android smartphone running a custom application was used to track the puck and paddle positions while also providing a user interface for the system.  The </w:t>
+      </w:r>
+      <w:proofErr w:type="spellStart"/>
+      <w:r>
+        <w:t>jjrobots</w:t>
+      </w:r>
+      <w:proofErr w:type="spellEnd"/>
+      <w:r>
+        <w:t xml:space="preserve"> system implemented three distinct control strategies: defense, offense, and offense + defense.  Our project would implement a simple defense strategy at first, and more advanced strategies once the core platform is stabilized.  Our proposed project was inspired by the </w:t>
+      </w:r>
+      <w:proofErr w:type="spellStart"/>
+      <w:r>
+        <w:t>jjrobots</w:t>
+      </w:r>
+      <w:proofErr w:type="spellEnd"/>
+      <w:r>
+        <w:t xml:space="preserve"> design, but our implementation will be our own work with the detailed system design being driven by system level performance requirements.</w:t>
       </w:r>
     </w:p>
     <w:p>
       <w:pPr>
         <w:pStyle w:val="Heading7"/>
       </w:pPr>
-      <w:bookmarkStart w:id="13" w:name="_Toc505866330"/>
-      <w:bookmarkStart w:id="14" w:name="_Toc520710470"/>
+      <w:bookmarkStart w:id="14" w:name="_Toc505866330"/>
+      <w:bookmarkStart w:id="15" w:name="_Toc520710470"/>
       <w:r>
         <w:t>Methods for Tracking Objects in Motion</w:t>
       </w:r>
-      <w:bookmarkEnd w:id="13"/>
       <w:bookmarkEnd w:id="14"/>
+      <w:bookmarkEnd w:id="15"/>
     </w:p>
     <w:p>
       <w:r>
@@ -2601,7 +2658,7 @@
           <w:color w:val="auto"/>
         </w:rPr>
       </w:pPr>
-      <w:bookmarkStart w:id="15" w:name="_Ref505863742"/>
+      <w:bookmarkStart w:id="16" w:name="_Ref505863742"/>
       <w:r>
         <w:rPr>
           <w:i w:val="0"/>
@@ -2645,7 +2702,7 @@
         </w:rPr>
         <w:fldChar w:fldCharType="end"/>
       </w:r>
-      <w:bookmarkEnd w:id="15"/>
+      <w:bookmarkEnd w:id="16"/>
       <w:r>
         <w:rPr>
           <w:i w:val="0"/>
@@ -2939,7 +2996,15 @@
               <w:cnfStyle w:val="000000000000" w:firstRow="0" w:lastRow="0" w:firstColumn="0" w:lastColumn="0" w:oddVBand="0" w:evenVBand="0" w:oddHBand="0" w:evenHBand="0" w:firstRowFirstColumn="0" w:firstRowLastColumn="0" w:lastRowFirstColumn="0" w:lastRowLastColumn="0"/>
             </w:pPr>
             <w:r>
-              <w:t>Camera images processed by a computer to locate specific shapes or colours.</w:t>
+              <w:t xml:space="preserve">Camera images processed by a computer to locate specific shapes or </w:t>
+            </w:r>
+            <w:proofErr w:type="spellStart"/>
+            <w:r>
+              <w:t>colours</w:t>
+            </w:r>
+            <w:proofErr w:type="spellEnd"/>
+            <w:r>
+              <w:t>.</w:t>
             </w:r>
           </w:p>
         </w:tc>
@@ -3156,13 +3221,13 @@
       <w:pPr>
         <w:pStyle w:val="Heading7"/>
       </w:pPr>
-      <w:bookmarkStart w:id="16" w:name="_Toc505866331"/>
-      <w:bookmarkStart w:id="17" w:name="_Toc520710471"/>
+      <w:bookmarkStart w:id="17" w:name="_Toc505866331"/>
+      <w:bookmarkStart w:id="18" w:name="_Toc520710471"/>
       <w:r>
         <w:t>Mechanisms for High Speed Position Control</w:t>
       </w:r>
-      <w:bookmarkEnd w:id="16"/>
       <w:bookmarkEnd w:id="17"/>
+      <w:bookmarkEnd w:id="18"/>
     </w:p>
     <w:p>
       <w:r>
@@ -3202,7 +3267,7 @@
           <w:color w:val="auto"/>
         </w:rPr>
       </w:pPr>
-      <w:bookmarkStart w:id="18" w:name="_Ref505863806"/>
+      <w:bookmarkStart w:id="19" w:name="_Ref505863806"/>
       <w:r>
         <w:rPr>
           <w:i w:val="0"/>
@@ -3246,7 +3311,7 @@
         </w:rPr>
         <w:fldChar w:fldCharType="end"/>
       </w:r>
-      <w:bookmarkEnd w:id="18"/>
+      <w:bookmarkEnd w:id="19"/>
       <w:r>
         <w:rPr>
           <w:i w:val="0"/>
@@ -3408,7 +3473,15 @@
               <w:cnfStyle w:val="000000000000" w:firstRow="0" w:lastRow="0" w:firstColumn="0" w:lastColumn="0" w:oddVBand="0" w:evenVBand="0" w:oddHBand="0" w:evenHBand="0" w:firstRowFirstColumn="0" w:firstRowLastColumn="0" w:lastRowFirstColumn="0" w:lastRowLastColumn="0"/>
             </w:pPr>
             <w:r>
-              <w:t>Air hockey robot (jjrobots)</w:t>
+              <w:t>Air hockey robot (</w:t>
+            </w:r>
+            <w:proofErr w:type="spellStart"/>
+            <w:r>
+              <w:t>jjrobots</w:t>
+            </w:r>
+            <w:proofErr w:type="spellEnd"/>
+            <w:r>
+              <w:t>)</w:t>
             </w:r>
           </w:p>
           <w:p>
@@ -3973,21 +4046,29 @@
       <w:pPr>
         <w:pStyle w:val="Heading2"/>
       </w:pPr>
-      <w:bookmarkStart w:id="19" w:name="_Toc520710472"/>
+      <w:bookmarkStart w:id="20" w:name="_Toc520710472"/>
       <w:r>
         <w:t xml:space="preserve">1.4 </w:t>
       </w:r>
       <w:r>
         <w:t>Proposed Solution and Rationale</w:t>
       </w:r>
-      <w:bookmarkEnd w:id="19"/>
+      <w:bookmarkEnd w:id="20"/>
     </w:p>
     <w:p>
       <w:pPr>
         <w:ind w:firstLine="720"/>
       </w:pPr>
       <w:r>
-        <w:t>This project will improve upon an existing open-source design that was implemented using hardware and software from a 3D printer [1].  The proposed system shall utilize the open-source computer vision library OpenCV to track the position of the puck on the playing surface and calculate its speed and trajectory.  A mechanical system capable of moving an air hockey paddle in two-</w:t>
+        <w:t xml:space="preserve">This project will improve upon an existing open-source design that was implemented using hardware and software from a 3D printer [1].  The proposed system shall utilize the open-source computer vision library </w:t>
+      </w:r>
+      <w:proofErr w:type="spellStart"/>
+      <w:r>
+        <w:t>OpenCV</w:t>
+      </w:r>
+      <w:proofErr w:type="spellEnd"/>
+      <w:r>
+        <w:t xml:space="preserve"> to track the position of the puck on the playing surface and calculate its speed and trajectory.  A mechanical system capable of moving an air hockey paddle in two-</w:t>
       </w:r>
       <w:r>
         <w:t>dimensions shall be implemented that can accelerate the paddle to speeds high enough to defend against pucks travelling at speeds up to 10m/s and attack the puck by colliding with it while in motion.</w:t>
@@ -4027,7 +4108,7 @@
         <w:pStyle w:val="Heading1"/>
         <w:spacing w:line="276" w:lineRule="auto"/>
       </w:pPr>
-      <w:bookmarkStart w:id="20" w:name="_Toc520710473"/>
+      <w:bookmarkStart w:id="21" w:name="_Toc520710473"/>
       <w:r>
         <w:lastRenderedPageBreak/>
         <w:t xml:space="preserve">2 </w:t>
@@ -4035,21 +4116,21 @@
       <w:r>
         <w:t>Design and Test Methods</w:t>
       </w:r>
-      <w:bookmarkEnd w:id="20"/>
+      <w:bookmarkEnd w:id="21"/>
     </w:p>
     <w:p>
       <w:pPr>
         <w:pStyle w:val="Heading2"/>
         <w:spacing w:line="276" w:lineRule="auto"/>
       </w:pPr>
-      <w:bookmarkStart w:id="21" w:name="_Toc520710474"/>
+      <w:bookmarkStart w:id="22" w:name="_Toc520710474"/>
       <w:r>
         <w:t xml:space="preserve">2.1 </w:t>
       </w:r>
       <w:r>
         <w:t>Paddle Controller</w:t>
       </w:r>
-      <w:bookmarkEnd w:id="21"/>
+      <w:bookmarkEnd w:id="22"/>
     </w:p>
     <w:p>
       <w:r>
@@ -4165,38 +4246,27 @@
         <w:pStyle w:val="Caption"/>
         <w:jc w:val="center"/>
       </w:pPr>
-      <w:bookmarkStart w:id="22" w:name="_Ref518633705"/>
+      <w:bookmarkStart w:id="23" w:name="_Ref518633705"/>
+      <w:bookmarkStart w:id="24" w:name="_Toc521593370"/>
       <w:r>
         <w:t xml:space="preserve">Figure </w:t>
       </w:r>
-      <w:r>
-        <w:fldChar w:fldCharType="begin"/>
-      </w:r>
-      <w:r>
-        <w:instrText xml:space="preserve"> SEQ Figure \* ARABIC </w:instrText>
-      </w:r>
-      <w:r>
-        <w:fldChar w:fldCharType="separate"/>
-      </w:r>
-      <w:r>
-        <w:rPr>
-          <w:noProof/>
-        </w:rPr>
-        <w:t>2</w:t>
-      </w:r>
-      <w:r>
-        <w:rPr>
-          <w:noProof/>
-        </w:rPr>
-        <w:fldChar w:fldCharType="end"/>
-      </w:r>
-      <w:bookmarkEnd w:id="22"/>
+      <w:fldSimple w:instr=" SEQ Figure \* ARABIC ">
+        <w:r>
+          <w:rPr>
+            <w:noProof/>
+          </w:rPr>
+          <w:t>2</w:t>
+        </w:r>
+      </w:fldSimple>
+      <w:bookmarkEnd w:id="23"/>
       <w:r>
         <w:t xml:space="preserve"> - Electro-Mechanical System </w:t>
       </w:r>
       <w:r>
         <w:t>Major Components</w:t>
       </w:r>
+      <w:bookmarkEnd w:id="24"/>
     </w:p>
     <w:p>
       <w:r>
@@ -4466,35 +4536,24 @@
         <w:pStyle w:val="Caption"/>
         <w:jc w:val="center"/>
       </w:pPr>
-      <w:bookmarkStart w:id="23" w:name="_Ref518634730"/>
+      <w:bookmarkStart w:id="25" w:name="_Ref518634730"/>
+      <w:bookmarkStart w:id="26" w:name="_Toc521593371"/>
       <w:r>
         <w:t xml:space="preserve">Figure </w:t>
       </w:r>
-      <w:r>
-        <w:fldChar w:fldCharType="begin"/>
-      </w:r>
-      <w:r>
-        <w:instrText xml:space="preserve"> SEQ Figure \* ARABIC </w:instrText>
-      </w:r>
-      <w:r>
-        <w:fldChar w:fldCharType="separate"/>
-      </w:r>
-      <w:r>
-        <w:rPr>
-          <w:noProof/>
-        </w:rPr>
-        <w:t>3</w:t>
-      </w:r>
-      <w:r>
-        <w:rPr>
-          <w:noProof/>
-        </w:rPr>
-        <w:fldChar w:fldCharType="end"/>
-      </w:r>
-      <w:bookmarkEnd w:id="23"/>
+      <w:fldSimple w:instr=" SEQ Figure \* ARABIC ">
+        <w:r>
+          <w:rPr>
+            <w:noProof/>
+          </w:rPr>
+          <w:t>3</w:t>
+        </w:r>
+      </w:fldSimple>
+      <w:bookmarkEnd w:id="25"/>
       <w:r>
         <w:t xml:space="preserve"> - Microcontroller Interface Board</w:t>
       </w:r>
+      <w:bookmarkEnd w:id="26"/>
     </w:p>
     <w:p>
       <w:pPr>
@@ -4724,35 +4783,24 @@
         <w:pStyle w:val="Caption"/>
         <w:jc w:val="center"/>
       </w:pPr>
-      <w:bookmarkStart w:id="24" w:name="_Ref518635688"/>
+      <w:bookmarkStart w:id="27" w:name="_Ref518635688"/>
+      <w:bookmarkStart w:id="28" w:name="_Toc521593372"/>
       <w:r>
         <w:t xml:space="preserve">Figure </w:t>
       </w:r>
-      <w:r>
-        <w:fldChar w:fldCharType="begin"/>
-      </w:r>
-      <w:r>
-        <w:instrText xml:space="preserve"> SEQ Figure \* ARABIC </w:instrText>
-      </w:r>
-      <w:r>
-        <w:fldChar w:fldCharType="separate"/>
-      </w:r>
-      <w:r>
-        <w:rPr>
-          <w:noProof/>
-        </w:rPr>
-        <w:t>4</w:t>
-      </w:r>
-      <w:r>
-        <w:rPr>
-          <w:noProof/>
-        </w:rPr>
-        <w:fldChar w:fldCharType="end"/>
-      </w:r>
-      <w:bookmarkEnd w:id="24"/>
+      <w:fldSimple w:instr=" SEQ Figure \* ARABIC ">
+        <w:r>
+          <w:rPr>
+            <w:noProof/>
+          </w:rPr>
+          <w:t>4</w:t>
+        </w:r>
+      </w:fldSimple>
+      <w:bookmarkEnd w:id="27"/>
       <w:r>
         <w:t xml:space="preserve"> - Paddle Controller State Machine</w:t>
       </w:r>
+      <w:bookmarkEnd w:id="28"/>
     </w:p>
     <w:p>
       <w:pPr>
@@ -4772,7 +4820,7 @@
         <w:pStyle w:val="Heading2"/>
         <w:spacing w:line="276" w:lineRule="auto"/>
       </w:pPr>
-      <w:bookmarkStart w:id="25" w:name="_Toc520710475"/>
+      <w:bookmarkStart w:id="29" w:name="_Toc520710475"/>
       <w:r>
         <w:lastRenderedPageBreak/>
         <w:t xml:space="preserve">2.2 </w:t>
@@ -4780,7 +4828,7 @@
       <w:r>
         <w:t>Master Controller</w:t>
       </w:r>
-      <w:bookmarkEnd w:id="25"/>
+      <w:bookmarkEnd w:id="29"/>
     </w:p>
     <w:p>
       <w:pPr>
@@ -4851,33 +4899,22 @@
         <w:pStyle w:val="Caption"/>
         <w:jc w:val="center"/>
       </w:pPr>
+      <w:bookmarkStart w:id="30" w:name="_Toc521593373"/>
       <w:r>
         <w:t xml:space="preserve">Figure </w:t>
       </w:r>
-      <w:r>
-        <w:fldChar w:fldCharType="begin"/>
-      </w:r>
-      <w:r>
-        <w:instrText xml:space="preserve"> SEQ Figure \* ARABIC </w:instrText>
-      </w:r>
-      <w:r>
-        <w:fldChar w:fldCharType="separate"/>
-      </w:r>
-      <w:r>
-        <w:rPr>
-          <w:noProof/>
-        </w:rPr>
-        <w:t>5</w:t>
-      </w:r>
-      <w:r>
-        <w:rPr>
-          <w:noProof/>
-        </w:rPr>
-        <w:fldChar w:fldCharType="end"/>
-      </w:r>
+      <w:fldSimple w:instr=" SEQ Figure \* ARABIC ">
+        <w:r>
+          <w:rPr>
+            <w:noProof/>
+          </w:rPr>
+          <w:t>5</w:t>
+        </w:r>
+      </w:fldSimple>
       <w:r>
         <w:t xml:space="preserve"> - Master Controller Supervisory flowchart</w:t>
       </w:r>
+      <w:bookmarkEnd w:id="30"/>
     </w:p>
     <w:p>
       <w:pPr>
@@ -4916,7 +4953,15 @@
         <w:t xml:space="preserve"> (</w:t>
       </w:r>
       <w:r>
-        <w:t>i7, 16Gb RAM, Ubuntu 14.04</w:t>
+        <w:t xml:space="preserve">i7, </w:t>
+      </w:r>
+      <w:proofErr w:type="gramStart"/>
+      <w:r>
+        <w:t>16Gb</w:t>
+      </w:r>
+      <w:proofErr w:type="gramEnd"/>
+      <w:r>
+        <w:t xml:space="preserve"> RAM, Ubuntu 14.04</w:t>
       </w:r>
       <w:r>
         <w:t>).</w:t>
@@ -4933,7 +4978,7 @@
         <w:t xml:space="preserve">the </w:t>
       </w:r>
       <w:r>
-        <w:t>constant MC program flow:</w:t>
+        <w:t>constant MC program flow and is described below:</w:t>
       </w:r>
     </w:p>
     <w:p>
@@ -4946,7 +4991,21 @@
         <w:rPr>
           <w:b/>
         </w:rPr>
-        <w:t>Rx IPC and Tx IPC data</w:t>
+        <w:t xml:space="preserve">Rx IPC and </w:t>
+      </w:r>
+      <w:proofErr w:type="spellStart"/>
+      <w:r>
+        <w:rPr>
+          <w:b/>
+        </w:rPr>
+        <w:t>Tx</w:t>
+      </w:r>
+      <w:proofErr w:type="spellEnd"/>
+      <w:r>
+        <w:rPr>
+          <w:b/>
+        </w:rPr>
+        <w:t xml:space="preserve"> IPC data</w:t>
       </w:r>
     </w:p>
     <w:p>
@@ -4997,8 +5056,13 @@
       <w:r>
         <w:t xml:space="preserve"> MC creates two arrays (</w:t>
       </w:r>
-      <w:r>
-        <w:t xml:space="preserve">multiprocessing.Array </w:t>
+      <w:proofErr w:type="spellStart"/>
+      <w:r>
+        <w:t>multiprocessing.Array</w:t>
+      </w:r>
+      <w:proofErr w:type="spellEnd"/>
+      <w:r>
+        <w:t xml:space="preserve"> </w:t>
       </w:r>
       <w:r>
         <w:t xml:space="preserve">together with enumerations specified in a JSON file) and </w:t>
@@ -5009,9 +5073,11 @@
       <w:r>
         <w:t xml:space="preserve"> (</w:t>
       </w:r>
+      <w:proofErr w:type="spellStart"/>
       <w:r>
         <w:t>multiprocessing.Queue</w:t>
       </w:r>
+      <w:proofErr w:type="spellEnd"/>
       <w:r>
         <w:t xml:space="preserve">) for communication with the </w:t>
       </w:r>
@@ -5067,8 +5133,13 @@
       <w:r>
         <w:t xml:space="preserve"> MC creates two arrays (</w:t>
       </w:r>
-      <w:r>
-        <w:t xml:space="preserve">multiprocessing.Array </w:t>
+      <w:proofErr w:type="spellStart"/>
+      <w:r>
+        <w:t>multiprocessing.Array</w:t>
+      </w:r>
+      <w:proofErr w:type="spellEnd"/>
+      <w:r>
+        <w:t xml:space="preserve"> </w:t>
       </w:r>
       <w:r>
         <w:t>together with enumera</w:t>
@@ -5079,9 +5150,11 @@
       <w:r>
         <w:t xml:space="preserve"> and a queue (</w:t>
       </w:r>
+      <w:proofErr w:type="spellStart"/>
       <w:r>
         <w:t>multiprocessing.Queue</w:t>
       </w:r>
+      <w:proofErr w:type="spellEnd"/>
       <w:r>
         <w:t xml:space="preserve">) </w:t>
       </w:r>
@@ -5110,7 +5183,15 @@
         <w:t xml:space="preserve"> settings values,</w:t>
       </w:r>
       <w:r>
-        <w:t xml:space="preserve"> etc), as well as to show current states and errors of the process. Receive array is used to change UI states, </w:t>
+        <w:t xml:space="preserve"> </w:t>
+      </w:r>
+      <w:proofErr w:type="spellStart"/>
+      <w:r>
+        <w:t>etc</w:t>
+      </w:r>
+      <w:proofErr w:type="spellEnd"/>
+      <w:r>
+        <w:t xml:space="preserve">), as well as to show current states and errors of the process. Receive array is used to change UI states, </w:t>
       </w:r>
       <w:r>
         <w:t xml:space="preserve">list </w:t>
@@ -5148,7 +5229,21 @@
         <w:rPr>
           <w:b/>
         </w:rPr>
-        <w:t>Rx CAN and Tx CAN data</w:t>
+        <w:t xml:space="preserve">Rx CAN and </w:t>
+      </w:r>
+      <w:proofErr w:type="spellStart"/>
+      <w:r>
+        <w:rPr>
+          <w:b/>
+        </w:rPr>
+        <w:t>Tx</w:t>
+      </w:r>
+      <w:proofErr w:type="spellEnd"/>
+      <w:r>
+        <w:rPr>
+          <w:b/>
+        </w:rPr>
+        <w:t xml:space="preserve"> CAN data</w:t>
       </w:r>
     </w:p>
     <w:p>
@@ -5263,7 +5358,15 @@
         <w:t xml:space="preserve">in HDF5 file </w:t>
       </w:r>
       <w:r>
-        <w:t xml:space="preserve">and analyzed in Matlab. Debug information is stored in a text file using Python </w:t>
+        <w:t xml:space="preserve">and analyzed in </w:t>
+      </w:r>
+      <w:proofErr w:type="spellStart"/>
+      <w:r>
+        <w:t>Matlab</w:t>
+      </w:r>
+      <w:proofErr w:type="spellEnd"/>
+      <w:r>
+        <w:t xml:space="preserve">. Debug information is stored in a text file using Python </w:t>
       </w:r>
       <w:r>
         <w:rPr>
@@ -5420,33 +5523,22 @@
           <w:szCs w:val="22"/>
         </w:rPr>
       </w:pPr>
+      <w:bookmarkStart w:id="31" w:name="_Toc521593374"/>
       <w:r>
         <w:t xml:space="preserve">Figure </w:t>
       </w:r>
-      <w:r>
-        <w:fldChar w:fldCharType="begin"/>
-      </w:r>
-      <w:r>
-        <w:instrText xml:space="preserve"> SEQ Figure \* ARABIC </w:instrText>
-      </w:r>
-      <w:r>
-        <w:fldChar w:fldCharType="separate"/>
-      </w:r>
-      <w:r>
-        <w:rPr>
-          <w:noProof/>
-        </w:rPr>
-        <w:t>6</w:t>
-      </w:r>
-      <w:r>
-        <w:rPr>
-          <w:noProof/>
-        </w:rPr>
-        <w:fldChar w:fldCharType="end"/>
-      </w:r>
+      <w:fldSimple w:instr=" SEQ Figure \* ARABIC ">
+        <w:r>
+          <w:rPr>
+            <w:noProof/>
+          </w:rPr>
+          <w:t>6</w:t>
+        </w:r>
+      </w:fldSimple>
       <w:r>
         <w:t xml:space="preserve"> - Complex Defense Algorithm for Automated game</w:t>
       </w:r>
+      <w:bookmarkEnd w:id="31"/>
     </w:p>
     <w:p>
       <w:pPr>
@@ -5459,103 +5551,211 @@
     </w:p>
     <w:p>
       <w:pPr>
+        <w:rPr>
+          <w:b/>
+        </w:rPr>
+      </w:pPr>
+      <w:r>
+        <w:t xml:space="preserve">Complex Defense Algorithm for Automated game is shown in Figure 6. </w:t>
+      </w:r>
+      <w:r>
+        <w:t xml:space="preserve">Its main purpose is to make sure that paddle defends the goal boundaries at all cost, it has no </w:t>
+      </w:r>
+      <w:r>
+        <w:t>offensive</w:t>
+      </w:r>
+      <w:r>
+        <w:t xml:space="preserve"> strategy. </w:t>
+      </w:r>
+      <w:r>
+        <w:t>An e</w:t>
+      </w:r>
+      <w:r>
+        <w:t xml:space="preserve">quation of a line (y = </w:t>
+      </w:r>
+      <w:r>
+        <w:lastRenderedPageBreak/>
+        <w:t xml:space="preserve">mx + b) is a fundamental math concept that lies underneath </w:t>
+      </w:r>
+      <w:r>
+        <w:t xml:space="preserve">Calculate Predicted Paddle Position </w:t>
+      </w:r>
+      <w:r>
+        <w:t xml:space="preserve">step of the Defense Algorithm. PT from two consecutive camera frames determines two puck position values on the playing surface, </w:t>
+      </w:r>
+      <w:r>
+        <w:t>this</w:t>
+      </w:r>
+      <w:r>
+        <w:t xml:space="preserve"> </w:t>
+      </w:r>
+      <w:r>
+        <w:t>give</w:t>
+      </w:r>
+      <w:r>
+        <w:t>s</w:t>
+      </w:r>
+      <w:r>
+        <w:t xml:space="preserve"> us X and Y vectors. </w:t>
+      </w:r>
+      <w:r>
+        <w:t>Afterward</w:t>
+      </w:r>
+      <w:r>
+        <w:t xml:space="preserve"> using</w:t>
+      </w:r>
+      <w:r>
+        <w:t xml:space="preserve"> the vectors and</w:t>
+      </w:r>
+      <w:r>
+        <w:t xml:space="preserve"> y = mx + b</w:t>
+      </w:r>
+      <w:r>
+        <w:t>,</w:t>
+      </w:r>
+      <w:r>
+        <w:t xml:space="preserve"> algorithm predicts</w:t>
+      </w:r>
+      <w:r>
+        <w:t xml:space="preserve"> the</w:t>
+      </w:r>
+      <w:r>
+        <w:t xml:space="preserve"> trajectory and final position of the moving puck. Next, each camera frame allows us to average out trajectory and position calculations to improve accuracy.</w:t>
+      </w:r>
+      <w:r>
+        <w:t xml:space="preserve"> </w:t>
+      </w:r>
+      <w:r>
+        <w:t>Then robot blocks puck at Y = 0, and returns puck to human if necessary.</w:t>
+      </w:r>
+      <w:r>
+        <w:t xml:space="preserve"> D</w:t>
+      </w:r>
+      <w:r>
+        <w:t>efense C</w:t>
+      </w:r>
+      <w:r>
+        <w:t xml:space="preserve">ontrol </w:t>
+      </w:r>
+      <w:r>
+        <w:t>S</w:t>
+      </w:r>
+      <w:r>
+        <w:t xml:space="preserve">trategy </w:t>
+      </w:r>
+      <w:r>
+        <w:t>S</w:t>
+      </w:r>
+      <w:r>
+        <w:t xml:space="preserve">tate </w:t>
+      </w:r>
+      <w:r>
+        <w:t>M</w:t>
+      </w:r>
+      <w:r>
+        <w:t xml:space="preserve">achine is shown in </w:t>
+      </w:r>
+      <w:r>
+        <w:t>Appendix C</w:t>
+      </w:r>
+      <w:r>
+        <w:t xml:space="preserve"> </w:t>
+      </w:r>
+      <w:r>
+        <w:t xml:space="preserve">– </w:t>
+      </w:r>
+      <w:r>
+        <w:fldChar w:fldCharType="begin"/>
+      </w:r>
+      <w:r>
+        <w:instrText xml:space="preserve"> REF _Ref521593636 \h </w:instrText>
+      </w:r>
+      <w:r>
+        <w:instrText xml:space="preserve"> \* MERGEFORMAT </w:instrText>
+      </w:r>
+      <w:r>
+        <w:fldChar w:fldCharType="separate"/>
+      </w:r>
+      <w:r>
+        <w:t>Figure 14</w:t>
+      </w:r>
+      <w:r>
+        <w:fldChar w:fldCharType="end"/>
+      </w:r>
+      <w:r>
+        <w:t>.</w:t>
+      </w:r>
+      <w:bookmarkStart w:id="32" w:name="_GoBack"/>
+      <w:bookmarkEnd w:id="32"/>
+    </w:p>
+    <w:p>
+      <w:pPr>
         <w:ind w:firstLine="709"/>
       </w:pPr>
-      <w:r>
-        <w:t xml:space="preserve">Complex Defense Algorithm for Automated game is shown in Figure 6. </w:t>
-      </w:r>
-      <w:r>
-        <w:t xml:space="preserve">Its main purpose is to make sure that paddle defends the goal boundaries at all cost, it has no </w:t>
-      </w:r>
-      <w:r>
-        <w:t>offensive</w:t>
-      </w:r>
-      <w:r>
-        <w:t xml:space="preserve"> strategy. </w:t>
-      </w:r>
-      <w:r>
-        <w:t>An e</w:t>
-      </w:r>
-      <w:r>
-        <w:t xml:space="preserve">quation of </w:t>
-      </w:r>
-      <w:r>
-        <w:lastRenderedPageBreak/>
-        <w:t xml:space="preserve">a line (y = mx + b) is a fundamental math concept that lies underneath </w:t>
-      </w:r>
-      <w:r>
-        <w:t xml:space="preserve">Calculate Predicted Paddle Position </w:t>
-      </w:r>
-      <w:r>
-        <w:t xml:space="preserve">step of the Defense Algorithm. PT from two consecutive camera frames determines two puck position values on the playing surface, </w:t>
-      </w:r>
-      <w:r>
-        <w:t>this</w:t>
+    </w:p>
+    <w:p>
+      <w:pPr>
+        <w:rPr>
+          <w:b/>
+        </w:rPr>
+      </w:pPr>
+      <w:r>
+        <w:t xml:space="preserve">Offense Algorithm for Automated </w:t>
+      </w:r>
+      <w:r>
+        <w:t>game’s objectives are to score goals on the human and do not let the human score goals. The algorithm is implemented using the same principle as Complex Defense Algorithm. However, robot attempts to hit the puck near the middle of the table (Y closer to the center line) with max speed. If attack is not possible (due to travel time) then robot is reverted to defensive movements.</w:t>
+      </w:r>
+      <w:r>
+        <w:t xml:space="preserve"> Offense</w:t>
+      </w:r>
+      <w:r>
+        <w:t xml:space="preserve"> Control Strategy State Machine is shown in </w:t>
+      </w:r>
+      <w:r>
+        <w:t>Appendix C –</w:t>
       </w:r>
       <w:r>
         <w:t xml:space="preserve"> </w:t>
       </w:r>
       <w:r>
-        <w:t>give</w:t>
-      </w:r>
-      <w:r>
-        <w:t>s</w:t>
-      </w:r>
-      <w:r>
-        <w:t xml:space="preserve"> us X and Y vectors. </w:t>
-      </w:r>
-      <w:r>
-        <w:t>Afterward</w:t>
-      </w:r>
-      <w:r>
-        <w:t xml:space="preserve"> using</w:t>
-      </w:r>
-      <w:r>
-        <w:t xml:space="preserve"> the vectors and</w:t>
-      </w:r>
-      <w:r>
-        <w:t xml:space="preserve"> y = mx + b</w:t>
-      </w:r>
-      <w:r>
-        <w:t>,</w:t>
-      </w:r>
-      <w:r>
-        <w:t xml:space="preserve"> algorithm predicts</w:t>
-      </w:r>
-      <w:r>
-        <w:t xml:space="preserve"> the</w:t>
-      </w:r>
-      <w:r>
-        <w:t xml:space="preserve"> trajectory and final position of the moving puck. Next, each camera frame allows us to average out trajectory and position calculations to improve accuracy.</w:t>
-      </w:r>
-    </w:p>
-    <w:p>
-      <w:r>
-        <w:t xml:space="preserve">Offense Algorithm for Automated </w:t>
-      </w:r>
-      <w:r>
-        <w:t>game is still under development</w:t>
-      </w:r>
-      <w:r>
-        <w:t xml:space="preserve"> and will depend on the speed, precision, reaction time of the high</w:t>
-      </w:r>
-      <w:r>
-        <w:t xml:space="preserve">-speed Paddle Controller system. This algorithm remains the primary risk for the Master Controller, due to the inexperience with advanced control algorithms and dependency on the Paddle Controller electro-mechanical design. </w:t>
-      </w:r>
-    </w:p>
+        <w:fldChar w:fldCharType="begin"/>
+      </w:r>
+      <w:r>
+        <w:instrText xml:space="preserve"> REF _Ref521593737 \h </w:instrText>
+      </w:r>
+      <w:r>
+        <w:instrText xml:space="preserve"> \* MERGEFORMAT </w:instrText>
+      </w:r>
+      <w:r>
+        <w:fldChar w:fldCharType="separate"/>
+      </w:r>
+      <w:r>
+        <w:t>Figure 1</w:t>
+      </w:r>
+      <w:r>
+        <w:t>5</w:t>
+      </w:r>
+      <w:r>
+        <w:fldChar w:fldCharType="end"/>
+      </w:r>
+      <w:r>
+        <w:t>.</w:t>
+      </w:r>
+    </w:p>
+    <w:p/>
     <w:p>
       <w:pPr>
         <w:pStyle w:val="Heading2"/>
         <w:spacing w:line="276" w:lineRule="auto"/>
       </w:pPr>
-      <w:bookmarkStart w:id="26" w:name="_Toc520710476"/>
+      <w:bookmarkStart w:id="33" w:name="_Toc520710476"/>
       <w:r>
         <w:t xml:space="preserve">2.3 </w:t>
       </w:r>
       <w:r>
         <w:t>Puck Tracker</w:t>
       </w:r>
-      <w:bookmarkEnd w:id="26"/>
+      <w:bookmarkEnd w:id="33"/>
     </w:p>
     <w:p>
       <w:pPr>
@@ -5563,7 +5763,15 @@
         <w:ind w:firstLine="720"/>
       </w:pPr>
       <w:r>
-        <w:t xml:space="preserve">The Puck Tracker (PT) is implemented using python and OpenCV - an open source computer vision library. </w:t>
+        <w:t xml:space="preserve">The Puck Tracker (PT) is implemented using python and </w:t>
+      </w:r>
+      <w:proofErr w:type="spellStart"/>
+      <w:r>
+        <w:t>OpenCV</w:t>
+      </w:r>
+      <w:proofErr w:type="spellEnd"/>
+      <w:r>
+        <w:t xml:space="preserve"> - an open source computer vision library. </w:t>
       </w:r>
       <w:r>
         <w:t xml:space="preserve">The </w:t>
@@ -5690,35 +5898,24 @@
         <w:pStyle w:val="Caption"/>
         <w:jc w:val="center"/>
       </w:pPr>
-      <w:bookmarkStart w:id="27" w:name="_Ref518831985"/>
+      <w:bookmarkStart w:id="34" w:name="_Ref518831985"/>
+      <w:bookmarkStart w:id="35" w:name="_Toc521593375"/>
       <w:r>
         <w:t xml:space="preserve">Figure </w:t>
       </w:r>
-      <w:r>
-        <w:fldChar w:fldCharType="begin"/>
-      </w:r>
-      <w:r>
-        <w:instrText xml:space="preserve"> SEQ Figure \* ARABIC </w:instrText>
-      </w:r>
-      <w:r>
-        <w:fldChar w:fldCharType="separate"/>
-      </w:r>
-      <w:r>
-        <w:rPr>
-          <w:noProof/>
-        </w:rPr>
-        <w:t>7</w:t>
-      </w:r>
-      <w:r>
-        <w:rPr>
-          <w:noProof/>
-        </w:rPr>
-        <w:fldChar w:fldCharType="end"/>
-      </w:r>
-      <w:bookmarkEnd w:id="27"/>
+      <w:fldSimple w:instr=" SEQ Figure \* ARABIC ">
+        <w:r>
+          <w:rPr>
+            <w:noProof/>
+          </w:rPr>
+          <w:t>7</w:t>
+        </w:r>
+      </w:fldSimple>
+      <w:bookmarkEnd w:id="34"/>
       <w:r>
         <w:t xml:space="preserve"> - Puck Tracker Block Diagram</w:t>
       </w:r>
+      <w:bookmarkEnd w:id="35"/>
     </w:p>
     <w:p>
       <w:r>
@@ -5746,10 +5943,22 @@
         </w:rPr>
       </w:pPr>
       <w:r>
-        <w:t xml:space="preserve">The playing surface of the air hockey table has 4 pink two inch circles at the corners. These fiducials (markers) are used by the puck tracker to dynamically frame the playing surface as seen from the camera mounted above the air hockey table. The puck tracker uses OpenCV to detect the fiducials based on a color threshold as well as size, and then saves these fiducial locations to a JSON file. The fiducial locations are then </w:t>
-      </w:r>
-      <w:r>
-        <w:t xml:space="preserve">used to compute a transformation matrix which is applied to every incoming frame of the camera to correct the image perspective for the camera. This correction is necessary to make the image appear “top down” to the system even though the camera is mounted at one end of the table. The corrected images are used during puck tracking as explained in the section below. </w:t>
+        <w:t xml:space="preserve">The playing surface of the air hockey table has 4 pink two inch circles at the corners. These fiducials (markers) are used by the puck tracker to dynamically frame the playing surface as seen from the camera mounted above the air hockey table. The puck tracker uses </w:t>
+      </w:r>
+      <w:proofErr w:type="spellStart"/>
+      <w:r>
+        <w:t>OpenCV</w:t>
+      </w:r>
+      <w:proofErr w:type="spellEnd"/>
+      <w:r>
+        <w:t xml:space="preserve"> to detect the fiducials based on a color threshold as well as size, and then saves these fiducial locations to a JSON file. The fiducial locations are then </w:t>
+      </w:r>
+      <w:r>
+        <w:t xml:space="preserve">used to compute a transformation matrix which is applied to every incoming frame of </w:t>
+      </w:r>
+      <w:r>
+        <w:lastRenderedPageBreak/>
+        <w:t xml:space="preserve">the camera to correct the image perspective for the camera. This correction is necessary to make the image appear “top down” to the system even though the camera is mounted at one end of the table. The corrected images are used during puck tracking as explained in the section below. </w:t>
       </w:r>
     </w:p>
     <w:p>
@@ -5773,11 +5982,31 @@
         </w:rPr>
       </w:pPr>
       <w:r>
-        <w:lastRenderedPageBreak/>
-        <w:t xml:space="preserve">When the puck tracker is in normal operation, it is continuously using OpenCV to detect the air hockey pucks location and velocity on the playing surface frame by frame from the incoming video stream of the camera. In order to provide position in mm and velocity in mm per second to the master controller, the puck tracker must have a perspective corrected image of the playing surface (as explained in the fiducial finding section). Once this corrected image is acquired, </w:t>
-      </w:r>
-      <w:r>
-        <w:t>OpenCV is used to detect the puck within the image. The method to detect the puck involves applying a color threshold to the image in a range that includes just the color of the puck and removes all other colors. The puck tracker then draws contours around all the objects located in the image and checks the radius and area of the located contours to ensure that it is the pucks shape. Once detected, a circle is drawn around the puck and the pixel coordinates are translated to a position in mm relative to the xy coordinate system. Consecutive puck position readings allow us to report velocity of the puck using distance divided by time. The puck position and velocity are reported to the master controller for further use.</w:t>
+        <w:t xml:space="preserve">When the puck tracker is in normal operation, it is continuously using </w:t>
+      </w:r>
+      <w:proofErr w:type="spellStart"/>
+      <w:r>
+        <w:t>OpenCV</w:t>
+      </w:r>
+      <w:proofErr w:type="spellEnd"/>
+      <w:r>
+        <w:t xml:space="preserve"> to detect the air hockey pucks location and velocity on the playing surface frame by frame from the incoming video stream of the camera. In order to provide position in mm and velocity in mm per second to the master controller, the puck tracker must have a perspective corrected image of the playing surface (as explained in the fiducial finding section). Once this corrected image is acquired, </w:t>
+      </w:r>
+      <w:proofErr w:type="spellStart"/>
+      <w:r>
+        <w:t>OpenCV</w:t>
+      </w:r>
+      <w:proofErr w:type="spellEnd"/>
+      <w:r>
+        <w:t xml:space="preserve"> is used to detect the puck within the image. The method to detect the puck involves applying a color threshold to the image in a range that includes just the color of the puck and removes all other colors. The puck tracker then draws contours around all the objects located in the image and checks the radius and area of the located contours to ensure that it is the pucks shape. Once detected, a circle is drawn around the puck and the pixel coordinates are translated to a position in mm relative to the </w:t>
+      </w:r>
+      <w:proofErr w:type="spellStart"/>
+      <w:r>
+        <w:t>xy</w:t>
+      </w:r>
+      <w:proofErr w:type="spellEnd"/>
+      <w:r>
+        <w:t xml:space="preserve"> coordinate system. Consecutive puck position readings allow us to report velocity of the puck using distance divided by time. The puck position and velocity are reported to the master controller for further use.</w:t>
       </w:r>
     </w:p>
     <w:p>
@@ -5785,14 +6014,14 @@
         <w:pStyle w:val="Heading2"/>
         <w:spacing w:line="276" w:lineRule="auto"/>
       </w:pPr>
-      <w:bookmarkStart w:id="28" w:name="_Toc520710477"/>
+      <w:bookmarkStart w:id="36" w:name="_Toc520710477"/>
       <w:r>
         <w:t xml:space="preserve">2.4 </w:t>
       </w:r>
       <w:r>
         <w:t>User Interface</w:t>
       </w:r>
-      <w:bookmarkEnd w:id="28"/>
+      <w:bookmarkEnd w:id="36"/>
     </w:p>
     <w:p>
       <w:pPr>
@@ -5807,8 +6036,13 @@
       <w:r>
         <w:t xml:space="preserve">python and </w:t>
       </w:r>
-      <w:r>
-        <w:t xml:space="preserve">Kivy – an open source Python library for rapid development of multi-touch applications – </w:t>
+      <w:proofErr w:type="spellStart"/>
+      <w:r>
+        <w:t>Kivy</w:t>
+      </w:r>
+      <w:proofErr w:type="spellEnd"/>
+      <w:r>
+        <w:t xml:space="preserve"> – an open source Python library for rapid development of multi-touch applications – </w:t>
       </w:r>
       <w:r>
         <w:t>on a 10.1” capacitive touch screen</w:t>
@@ -5923,35 +6157,24 @@
         <w:pStyle w:val="Caption"/>
         <w:jc w:val="center"/>
       </w:pPr>
-      <w:bookmarkStart w:id="29" w:name="_Ref518903150"/>
+      <w:bookmarkStart w:id="37" w:name="_Ref518903150"/>
+      <w:bookmarkStart w:id="38" w:name="_Toc521593376"/>
       <w:r>
         <w:t xml:space="preserve">Figure </w:t>
       </w:r>
-      <w:r>
-        <w:fldChar w:fldCharType="begin"/>
-      </w:r>
-      <w:r>
-        <w:instrText xml:space="preserve"> SEQ Figure \* ARABIC </w:instrText>
-      </w:r>
-      <w:r>
-        <w:fldChar w:fldCharType="separate"/>
-      </w:r>
-      <w:r>
-        <w:rPr>
-          <w:noProof/>
-        </w:rPr>
-        <w:t>8</w:t>
-      </w:r>
-      <w:r>
-        <w:rPr>
-          <w:noProof/>
-        </w:rPr>
-        <w:fldChar w:fldCharType="end"/>
-      </w:r>
-      <w:bookmarkEnd w:id="29"/>
+      <w:fldSimple w:instr=" SEQ Figure \* ARABIC ">
+        <w:r>
+          <w:rPr>
+            <w:noProof/>
+          </w:rPr>
+          <w:t>8</w:t>
+        </w:r>
+      </w:fldSimple>
+      <w:bookmarkEnd w:id="37"/>
       <w:r>
         <w:t xml:space="preserve"> - Main Menu</w:t>
       </w:r>
+      <w:bookmarkEnd w:id="38"/>
     </w:p>
     <w:p>
       <w:pPr>
@@ -5963,6 +6186,7 @@
         <w:rPr>
           <w:b/>
         </w:rPr>
+        <w:lastRenderedPageBreak/>
         <w:t>Play Against Robot</w:t>
       </w:r>
       <w:r>
@@ -6046,11 +6270,7 @@
         <w:t>ing of</w:t>
       </w:r>
       <w:r>
-        <w:t xml:space="preserve"> the air hockey pucks </w:t>
-      </w:r>
-      <w:r>
-        <w:lastRenderedPageBreak/>
-        <w:t>movement a</w:t>
+        <w:t xml:space="preserve"> the air hockey pucks movement a</w:t>
       </w:r>
       <w:r>
         <w:t xml:space="preserve">s well as the </w:t>
@@ -6113,7 +6333,13 @@
         <w:rPr>
           <w:b/>
         </w:rPr>
-        <w:t xml:space="preserve">Figure </w:t>
+        <w:t>Figure</w:t>
+      </w:r>
+      <w:r>
+        <w:rPr>
+          <w:b/>
+        </w:rPr>
+        <w:t xml:space="preserve"> </w:t>
       </w:r>
       <w:r>
         <w:rPr>
@@ -6415,12 +6641,12 @@
       <w:pPr>
         <w:pStyle w:val="Heading2"/>
       </w:pPr>
-      <w:bookmarkStart w:id="30" w:name="_Toc520710478"/>
+      <w:bookmarkStart w:id="39" w:name="_Toc520710478"/>
       <w:r>
         <w:lastRenderedPageBreak/>
         <w:t>2.5 Test Methods and Plan</w:t>
       </w:r>
-      <w:bookmarkEnd w:id="30"/>
+      <w:bookmarkEnd w:id="39"/>
     </w:p>
     <w:p>
       <w:pPr>
@@ -6435,18 +6661,16 @@
       <w:r>
         <w:t xml:space="preserve">  Detailed test plans and results can be found in the Detailed Design Document previously submitted as part of the Capstone project course.</w:t>
       </w:r>
-      <w:bookmarkStart w:id="31" w:name="_GoBack"/>
-      <w:bookmarkEnd w:id="31"/>
     </w:p>
     <w:p>
       <w:pPr>
         <w:pStyle w:val="Heading2"/>
       </w:pPr>
-      <w:bookmarkStart w:id="32" w:name="_Toc520710479"/>
+      <w:bookmarkStart w:id="40" w:name="_Toc520710479"/>
       <w:r>
         <w:t>2.6 Implementation</w:t>
       </w:r>
-      <w:bookmarkEnd w:id="32"/>
+      <w:bookmarkEnd w:id="40"/>
     </w:p>
     <w:p>
       <w:r>
@@ -6498,14 +6722,14 @@
       <w:pPr>
         <w:pStyle w:val="Heading2"/>
       </w:pPr>
-      <w:bookmarkStart w:id="33" w:name="_Toc520710480"/>
+      <w:bookmarkStart w:id="41" w:name="_Toc520710480"/>
       <w:r>
         <w:t>2.7</w:t>
       </w:r>
       <w:r>
         <w:t xml:space="preserve"> Safety and Impact on Environment and Society</w:t>
       </w:r>
-      <w:bookmarkEnd w:id="33"/>
+      <w:bookmarkEnd w:id="41"/>
     </w:p>
     <w:p>
       <w:pPr>
@@ -6556,22 +6780,22 @@
       <w:pPr>
         <w:pStyle w:val="Heading1"/>
       </w:pPr>
-      <w:bookmarkStart w:id="34" w:name="_Toc520710481"/>
+      <w:bookmarkStart w:id="42" w:name="_Toc520710481"/>
       <w:r>
         <w:lastRenderedPageBreak/>
         <w:t>3 Results and Analysis</w:t>
       </w:r>
-      <w:bookmarkEnd w:id="34"/>
+      <w:bookmarkEnd w:id="42"/>
     </w:p>
     <w:p>
       <w:pPr>
         <w:pStyle w:val="Heading2"/>
       </w:pPr>
-      <w:bookmarkStart w:id="35" w:name="_Toc520710482"/>
+      <w:bookmarkStart w:id="43" w:name="_Toc520710482"/>
       <w:r>
         <w:t>3.1 Qualitative Analysis</w:t>
       </w:r>
-      <w:bookmarkEnd w:id="35"/>
+      <w:bookmarkEnd w:id="43"/>
     </w:p>
     <w:p>
       <w:r>
@@ -6582,11 +6806,11 @@
       <w:pPr>
         <w:pStyle w:val="Heading2"/>
       </w:pPr>
-      <w:bookmarkStart w:id="36" w:name="_Toc520710483"/>
+      <w:bookmarkStart w:id="44" w:name="_Toc520710483"/>
       <w:r>
         <w:t>3.2 Measurement Results</w:t>
       </w:r>
-      <w:bookmarkEnd w:id="36"/>
+      <w:bookmarkEnd w:id="44"/>
     </w:p>
     <w:p>
       <w:r>
@@ -6597,11 +6821,11 @@
       <w:pPr>
         <w:pStyle w:val="Heading2"/>
       </w:pPr>
-      <w:bookmarkStart w:id="37" w:name="_Toc520710484"/>
+      <w:bookmarkStart w:id="45" w:name="_Toc520710484"/>
       <w:r>
         <w:t>3.3 Quantitative Analysis</w:t>
       </w:r>
-      <w:bookmarkEnd w:id="37"/>
+      <w:bookmarkEnd w:id="45"/>
     </w:p>
     <w:p>
       <w:r>
@@ -6612,11 +6836,11 @@
       <w:pPr>
         <w:pStyle w:val="Heading1"/>
       </w:pPr>
-      <w:bookmarkStart w:id="38" w:name="_Toc520710485"/>
+      <w:bookmarkStart w:id="46" w:name="_Toc520710485"/>
       <w:r>
         <w:t>4 Conclusion and Recommendations for Further Work</w:t>
       </w:r>
-      <w:bookmarkEnd w:id="38"/>
+      <w:bookmarkEnd w:id="46"/>
     </w:p>
     <w:p>
       <w:pPr>
@@ -6668,28 +6892,33 @@
       <w:pPr>
         <w:pStyle w:val="Heading1"/>
       </w:pPr>
-      <w:bookmarkStart w:id="39" w:name="_Toc520710486"/>
+      <w:bookmarkStart w:id="47" w:name="_Toc520710486"/>
       <w:r>
         <w:lastRenderedPageBreak/>
         <w:t>5 Appendices</w:t>
       </w:r>
-      <w:bookmarkEnd w:id="39"/>
+      <w:bookmarkEnd w:id="47"/>
     </w:p>
     <w:p>
       <w:pPr>
         <w:pStyle w:val="Heading2"/>
       </w:pPr>
-      <w:bookmarkStart w:id="40" w:name="_Toc520710487"/>
+      <w:bookmarkStart w:id="48" w:name="_Toc520710487"/>
       <w:r>
         <w:t>Appendix</w:t>
       </w:r>
       <w:r>
-        <w:t xml:space="preserve"> A</w:t>
-      </w:r>
+        <w:t xml:space="preserve"> </w:t>
+      </w:r>
+      <w:proofErr w:type="gramStart"/>
+      <w:r>
+        <w:t>A</w:t>
+      </w:r>
+      <w:proofErr w:type="gramEnd"/>
       <w:r>
         <w:t xml:space="preserve"> – Coordinate System</w:t>
       </w:r>
-      <w:bookmarkEnd w:id="40"/>
+      <w:bookmarkEnd w:id="48"/>
     </w:p>
     <w:p>
       <w:pPr>
@@ -6749,35 +6978,24 @@
         <w:pStyle w:val="Caption"/>
         <w:jc w:val="center"/>
       </w:pPr>
-      <w:bookmarkStart w:id="41" w:name="_Ref518633164"/>
+      <w:bookmarkStart w:id="49" w:name="_Ref518633164"/>
+      <w:bookmarkStart w:id="50" w:name="_Toc521593377"/>
       <w:r>
         <w:t xml:space="preserve">Figure </w:t>
       </w:r>
-      <w:r>
-        <w:fldChar w:fldCharType="begin"/>
-      </w:r>
-      <w:r>
-        <w:instrText xml:space="preserve"> SEQ Figure \* ARABIC </w:instrText>
-      </w:r>
-      <w:r>
-        <w:fldChar w:fldCharType="separate"/>
-      </w:r>
-      <w:r>
-        <w:rPr>
-          <w:noProof/>
-        </w:rPr>
-        <w:t>9</w:t>
-      </w:r>
-      <w:r>
-        <w:rPr>
-          <w:noProof/>
-        </w:rPr>
-        <w:fldChar w:fldCharType="end"/>
-      </w:r>
+      <w:fldSimple w:instr=" SEQ Figure \* ARABIC ">
+        <w:r>
+          <w:rPr>
+            <w:noProof/>
+          </w:rPr>
+          <w:t>9</w:t>
+        </w:r>
+      </w:fldSimple>
       <w:r>
         <w:t xml:space="preserve"> - Coordinate System</w:t>
       </w:r>
-      <w:bookmarkEnd w:id="41"/>
+      <w:bookmarkEnd w:id="49"/>
+      <w:bookmarkEnd w:id="50"/>
     </w:p>
     <w:p>
       <w:pPr>
@@ -6797,7 +7015,7 @@
       <w:pPr>
         <w:pStyle w:val="Heading2"/>
       </w:pPr>
-      <w:bookmarkStart w:id="42" w:name="_Toc520710488"/>
+      <w:bookmarkStart w:id="51" w:name="_Toc520710488"/>
       <w:r>
         <w:lastRenderedPageBreak/>
         <w:t>Appendix B</w:t>
@@ -6805,7 +7023,7 @@
       <w:r>
         <w:t xml:space="preserve"> – UI Images</w:t>
       </w:r>
-      <w:bookmarkEnd w:id="42"/>
+      <w:bookmarkEnd w:id="51"/>
     </w:p>
     <w:p>
       <w:pPr>
@@ -6872,35 +7090,32 @@
         <w:pStyle w:val="Caption"/>
         <w:jc w:val="center"/>
       </w:pPr>
-      <w:bookmarkStart w:id="43" w:name="_Ref518903387"/>
+      <w:bookmarkStart w:id="52" w:name="_Ref518903387"/>
+      <w:bookmarkStart w:id="53" w:name="_Toc521593378"/>
       <w:r>
         <w:t xml:space="preserve">Figure </w:t>
       </w:r>
-      <w:r>
-        <w:fldChar w:fldCharType="begin"/>
-      </w:r>
-      <w:r>
-        <w:instrText xml:space="preserve"> SEQ Figure \* ARABIC </w:instrText>
-      </w:r>
-      <w:r>
-        <w:fldChar w:fldCharType="separate"/>
-      </w:r>
-      <w:r>
-        <w:rPr>
-          <w:noProof/>
-        </w:rPr>
-        <w:t>10</w:t>
-      </w:r>
-      <w:r>
-        <w:rPr>
-          <w:noProof/>
-        </w:rPr>
-        <w:fldChar w:fldCharType="end"/>
-      </w:r>
-      <w:bookmarkEnd w:id="43"/>
-      <w:r>
-        <w:t xml:space="preserve"> - Play Against Robot</w:t>
-      </w:r>
+      <w:fldSimple w:instr=" SEQ Figure \* ARABIC ">
+        <w:r>
+          <w:rPr>
+            <w:noProof/>
+          </w:rPr>
+          <w:t>10</w:t>
+        </w:r>
+      </w:fldSimple>
+      <w:bookmarkEnd w:id="52"/>
+      <w:r>
+        <w:t xml:space="preserve"> - Play </w:t>
+      </w:r>
+      <w:proofErr w:type="gramStart"/>
+      <w:r>
+        <w:t>Against</w:t>
+      </w:r>
+      <w:proofErr w:type="gramEnd"/>
+      <w:r>
+        <w:t xml:space="preserve"> Robot</w:t>
+      </w:r>
+      <w:bookmarkEnd w:id="53"/>
     </w:p>
     <w:p>
       <w:pPr>
@@ -6970,35 +7185,24 @@
           <w:b/>
         </w:rPr>
       </w:pPr>
-      <w:bookmarkStart w:id="44" w:name="_Ref518903406"/>
+      <w:bookmarkStart w:id="54" w:name="_Ref518903406"/>
+      <w:bookmarkStart w:id="55" w:name="_Toc521593379"/>
       <w:r>
         <w:t xml:space="preserve">Figure </w:t>
       </w:r>
-      <w:r>
-        <w:fldChar w:fldCharType="begin"/>
-      </w:r>
-      <w:r>
-        <w:instrText xml:space="preserve"> SEQ Figure \* ARABIC </w:instrText>
-      </w:r>
-      <w:r>
-        <w:fldChar w:fldCharType="separate"/>
-      </w:r>
-      <w:r>
-        <w:rPr>
-          <w:noProof/>
-        </w:rPr>
-        <w:t>11</w:t>
-      </w:r>
-      <w:r>
-        <w:rPr>
-          <w:noProof/>
-        </w:rPr>
-        <w:fldChar w:fldCharType="end"/>
-      </w:r>
-      <w:bookmarkEnd w:id="44"/>
+      <w:fldSimple w:instr=" SEQ Figure \* ARABIC ">
+        <w:r>
+          <w:rPr>
+            <w:noProof/>
+          </w:rPr>
+          <w:t>11</w:t>
+        </w:r>
+      </w:fldSimple>
+      <w:bookmarkEnd w:id="54"/>
       <w:r>
         <w:t xml:space="preserve"> - Play Using Robot</w:t>
       </w:r>
+      <w:bookmarkEnd w:id="55"/>
     </w:p>
     <w:p>
       <w:pPr>
@@ -7073,35 +7277,24 @@
           <w:b/>
         </w:rPr>
       </w:pPr>
-      <w:bookmarkStart w:id="45" w:name="_Ref518903519"/>
+      <w:bookmarkStart w:id="56" w:name="_Ref518903519"/>
+      <w:bookmarkStart w:id="57" w:name="_Toc521593380"/>
       <w:r>
         <w:t xml:space="preserve">Figure </w:t>
       </w:r>
-      <w:r>
-        <w:fldChar w:fldCharType="begin"/>
-      </w:r>
-      <w:r>
-        <w:instrText xml:space="preserve"> SEQ Figure \* ARABIC </w:instrText>
-      </w:r>
-      <w:r>
-        <w:fldChar w:fldCharType="separate"/>
-      </w:r>
-      <w:r>
-        <w:rPr>
-          <w:noProof/>
-        </w:rPr>
-        <w:t>12</w:t>
-      </w:r>
-      <w:r>
-        <w:rPr>
-          <w:noProof/>
-        </w:rPr>
-        <w:fldChar w:fldCharType="end"/>
-      </w:r>
-      <w:bookmarkEnd w:id="45"/>
+      <w:fldSimple w:instr=" SEQ Figure \* ARABIC ">
+        <w:r>
+          <w:rPr>
+            <w:noProof/>
+          </w:rPr>
+          <w:t>12</w:t>
+        </w:r>
+      </w:fldSimple>
+      <w:bookmarkEnd w:id="56"/>
       <w:r>
         <w:t xml:space="preserve"> - Settings</w:t>
       </w:r>
+      <w:bookmarkEnd w:id="57"/>
     </w:p>
     <w:p>
       <w:pPr>
@@ -7167,6 +7360,258 @@
       <w:pPr>
         <w:pStyle w:val="Caption"/>
         <w:jc w:val="center"/>
+      </w:pPr>
+      <w:bookmarkStart w:id="58" w:name="_Ref518903529"/>
+      <w:bookmarkStart w:id="59" w:name="_Toc521593381"/>
+      <w:r>
+        <w:t xml:space="preserve">Figure </w:t>
+      </w:r>
+      <w:fldSimple w:instr=" SEQ Figure \* ARABIC ">
+        <w:r>
+          <w:rPr>
+            <w:noProof/>
+          </w:rPr>
+          <w:t>13</w:t>
+        </w:r>
+      </w:fldSimple>
+      <w:bookmarkEnd w:id="58"/>
+      <w:r>
+        <w:t xml:space="preserve"> </w:t>
+      </w:r>
+      <w:r>
+        <w:t>–</w:t>
+      </w:r>
+      <w:r>
+        <w:t xml:space="preserve"> Diagnostics</w:t>
+      </w:r>
+      <w:bookmarkEnd w:id="59"/>
+    </w:p>
+    <w:p/>
+    <w:p/>
+    <w:p/>
+    <w:p>
+      <w:pPr>
+        <w:pStyle w:val="Heading2"/>
+      </w:pPr>
+      <w:r>
+        <w:lastRenderedPageBreak/>
+        <w:t xml:space="preserve">Appendix </w:t>
+      </w:r>
+      <w:r>
+        <w:t>C</w:t>
+      </w:r>
+      <w:r>
+        <w:t xml:space="preserve"> – </w:t>
+      </w:r>
+      <w:r>
+        <w:t>State Machines</w:t>
+      </w:r>
+    </w:p>
+    <w:p/>
+    <w:p>
+      <w:r>
+        <w:rPr>
+          <w:noProof/>
+          <w:lang w:val="en-US"/>
+        </w:rPr>
+        <w:drawing>
+          <wp:inline distT="0" distB="0" distL="0" distR="0" wp14:anchorId="06FCA72D" wp14:editId="25A61C4D">
+            <wp:extent cx="5467350" cy="3552825"/>
+            <wp:effectExtent l="0" t="0" r="0" b="9525"/>
+            <wp:docPr id="13" name="Picture 13" descr="C:\Users\srashevskyi8178\Desktop\GitHub\capstone\5_Master_Controller\Defense_Control_Strategy_State_Machine.png"/>
+            <wp:cNvGraphicFramePr>
+              <a:graphicFrameLocks xmlns:a="http://schemas.openxmlformats.org/drawingml/2006/main" noChangeAspect="1"/>
+            </wp:cNvGraphicFramePr>
+            <a:graphic xmlns:a="http://schemas.openxmlformats.org/drawingml/2006/main">
+              <a:graphicData uri="http://schemas.openxmlformats.org/drawingml/2006/picture">
+                <pic:pic xmlns:pic="http://schemas.openxmlformats.org/drawingml/2006/picture">
+                  <pic:nvPicPr>
+                    <pic:cNvPr id="0" name="Picture 1" descr="C:\Users\srashevskyi8178\Desktop\GitHub\capstone\5_Master_Controller\Defense_Control_Strategy_State_Machine.png"/>
+                    <pic:cNvPicPr>
+                      <a:picLocks noChangeAspect="1" noChangeArrowheads="1"/>
+                    </pic:cNvPicPr>
+                  </pic:nvPicPr>
+                  <pic:blipFill>
+                    <a:blip r:embed="rId23">
+                      <a:extLst>
+                        <a:ext uri="{28A0092B-C50C-407E-A947-70E740481C1C}">
+                          <a14:useLocalDpi xmlns:a14="http://schemas.microsoft.com/office/drawing/2010/main" val="0"/>
+                        </a:ext>
+                      </a:extLst>
+                    </a:blip>
+                    <a:srcRect/>
+                    <a:stretch>
+                      <a:fillRect/>
+                    </a:stretch>
+                  </pic:blipFill>
+                  <pic:spPr bwMode="auto">
+                    <a:xfrm>
+                      <a:off x="0" y="0"/>
+                      <a:ext cx="5467350" cy="3552825"/>
+                    </a:xfrm>
+                    <a:prstGeom prst="rect">
+                      <a:avLst/>
+                    </a:prstGeom>
+                    <a:noFill/>
+                    <a:ln>
+                      <a:noFill/>
+                    </a:ln>
+                  </pic:spPr>
+                </pic:pic>
+              </a:graphicData>
+            </a:graphic>
+          </wp:inline>
+        </w:drawing>
+      </w:r>
+    </w:p>
+    <w:p>
+      <w:pPr>
+        <w:pStyle w:val="Caption"/>
+        <w:jc w:val="center"/>
+      </w:pPr>
+      <w:bookmarkStart w:id="60" w:name="_Toc521593382"/>
+      <w:bookmarkStart w:id="61" w:name="_Ref521593625"/>
+      <w:bookmarkStart w:id="62" w:name="_Ref521593636"/>
+      <w:r>
+        <w:t xml:space="preserve">Figure </w:t>
+      </w:r>
+      <w:r>
+        <w:fldChar w:fldCharType="begin"/>
+      </w:r>
+      <w:r>
+        <w:instrText xml:space="preserve"> SEQ Figure \* ARABIC </w:instrText>
+      </w:r>
+      <w:r>
+        <w:fldChar w:fldCharType="separate"/>
+      </w:r>
+      <w:r>
+        <w:rPr>
+          <w:noProof/>
+        </w:rPr>
+        <w:t>14</w:t>
+      </w:r>
+      <w:r>
+        <w:rPr>
+          <w:noProof/>
+        </w:rPr>
+        <w:fldChar w:fldCharType="end"/>
+      </w:r>
+      <w:bookmarkEnd w:id="62"/>
+      <w:r>
+        <w:t xml:space="preserve"> – Defense Control Strategy State Machine</w:t>
+      </w:r>
+      <w:bookmarkEnd w:id="60"/>
+      <w:bookmarkEnd w:id="61"/>
+    </w:p>
+    <w:p/>
+    <w:p>
+      <w:r>
+        <w:rPr>
+          <w:noProof/>
+          <w:lang w:val="en-US"/>
+        </w:rPr>
+        <w:drawing>
+          <wp:inline distT="0" distB="0" distL="0" distR="0" wp14:anchorId="7EE696DF" wp14:editId="04983414">
+            <wp:extent cx="5934075" cy="2828925"/>
+            <wp:effectExtent l="0" t="0" r="9525" b="9525"/>
+            <wp:docPr id="17" name="Picture 17" descr="C:\Users\srashevskyi8178\Desktop\GitHub\capstone\5_Master_Controller\Offense_Control_Strategy_State_Machine.png"/>
+            <wp:cNvGraphicFramePr>
+              <a:graphicFrameLocks xmlns:a="http://schemas.openxmlformats.org/drawingml/2006/main" noChangeAspect="1"/>
+            </wp:cNvGraphicFramePr>
+            <a:graphic xmlns:a="http://schemas.openxmlformats.org/drawingml/2006/main">
+              <a:graphicData uri="http://schemas.openxmlformats.org/drawingml/2006/picture">
+                <pic:pic xmlns:pic="http://schemas.openxmlformats.org/drawingml/2006/picture">
+                  <pic:nvPicPr>
+                    <pic:cNvPr id="0" name="Picture 2" descr="C:\Users\srashevskyi8178\Desktop\GitHub\capstone\5_Master_Controller\Offense_Control_Strategy_State_Machine.png"/>
+                    <pic:cNvPicPr>
+                      <a:picLocks noChangeAspect="1" noChangeArrowheads="1"/>
+                    </pic:cNvPicPr>
+                  </pic:nvPicPr>
+                  <pic:blipFill>
+                    <a:blip r:embed="rId24">
+                      <a:extLst>
+                        <a:ext uri="{28A0092B-C50C-407E-A947-70E740481C1C}">
+                          <a14:useLocalDpi xmlns:a14="http://schemas.microsoft.com/office/drawing/2010/main" val="0"/>
+                        </a:ext>
+                      </a:extLst>
+                    </a:blip>
+                    <a:srcRect/>
+                    <a:stretch>
+                      <a:fillRect/>
+                    </a:stretch>
+                  </pic:blipFill>
+                  <pic:spPr bwMode="auto">
+                    <a:xfrm>
+                      <a:off x="0" y="0"/>
+                      <a:ext cx="5934075" cy="2828925"/>
+                    </a:xfrm>
+                    <a:prstGeom prst="rect">
+                      <a:avLst/>
+                    </a:prstGeom>
+                    <a:noFill/>
+                    <a:ln>
+                      <a:noFill/>
+                    </a:ln>
+                  </pic:spPr>
+                </pic:pic>
+              </a:graphicData>
+            </a:graphic>
+          </wp:inline>
+        </w:drawing>
+      </w:r>
+    </w:p>
+    <w:p>
+      <w:pPr>
+        <w:pStyle w:val="Caption"/>
+        <w:jc w:val="center"/>
+      </w:pPr>
+      <w:bookmarkStart w:id="63" w:name="_Toc521593383"/>
+      <w:bookmarkStart w:id="64" w:name="_Ref521593737"/>
+      <w:r>
+        <w:t xml:space="preserve">Figure </w:t>
+      </w:r>
+      <w:r>
+        <w:fldChar w:fldCharType="begin"/>
+      </w:r>
+      <w:r>
+        <w:instrText xml:space="preserve"> SEQ Figure \* ARABIC </w:instrText>
+      </w:r>
+      <w:r>
+        <w:fldChar w:fldCharType="separate"/>
+      </w:r>
+      <w:r>
+        <w:rPr>
+          <w:noProof/>
+        </w:rPr>
+        <w:t>1</w:t>
+      </w:r>
+      <w:r>
+        <w:rPr>
+          <w:noProof/>
+        </w:rPr>
+        <w:t>5</w:t>
+      </w:r>
+      <w:r>
+        <w:rPr>
+          <w:noProof/>
+        </w:rPr>
+        <w:fldChar w:fldCharType="end"/>
+      </w:r>
+      <w:bookmarkEnd w:id="64"/>
+      <w:r>
+        <w:t xml:space="preserve"> – </w:t>
+      </w:r>
+      <w:r>
+        <w:t>Offense</w:t>
+      </w:r>
+      <w:r>
+        <w:t xml:space="preserve"> Control Strategy State Machine</w:t>
+      </w:r>
+      <w:bookmarkEnd w:id="63"/>
+    </w:p>
+    <w:p/>
+    <w:p>
+      <w:pPr>
         <w:rPr>
           <w:rFonts w:ascii="PT Sans Narrow" w:eastAsia="PT Sans Narrow" w:hAnsi="PT Sans Narrow" w:cs="PT Sans Narrow"/>
           <w:b/>
@@ -7175,46 +7620,6 @@
           <w:szCs w:val="36"/>
         </w:rPr>
       </w:pPr>
-      <w:bookmarkStart w:id="46" w:name="_Ref518903529"/>
-      <w:r>
-        <w:t xml:space="preserve">Figure </w:t>
-      </w:r>
-      <w:r>
-        <w:fldChar w:fldCharType="begin"/>
-      </w:r>
-      <w:r>
-        <w:instrText xml:space="preserve"> SEQ Figure \* ARABIC </w:instrText>
-      </w:r>
-      <w:r>
-        <w:fldChar w:fldCharType="separate"/>
-      </w:r>
-      <w:r>
-        <w:rPr>
-          <w:noProof/>
-        </w:rPr>
-        <w:t>13</w:t>
-      </w:r>
-      <w:r>
-        <w:rPr>
-          <w:noProof/>
-        </w:rPr>
-        <w:fldChar w:fldCharType="end"/>
-      </w:r>
-      <w:bookmarkEnd w:id="46"/>
-      <w:r>
-        <w:t xml:space="preserve"> - Diagnostics</w:t>
-      </w:r>
-    </w:p>
-    <w:p>
-      <w:pPr>
-        <w:rPr>
-          <w:rFonts w:ascii="PT Sans Narrow" w:eastAsia="PT Sans Narrow" w:hAnsi="PT Sans Narrow" w:cs="PT Sans Narrow"/>
-          <w:b/>
-          <w:color w:val="FF5E0E"/>
-          <w:sz w:val="36"/>
-          <w:szCs w:val="36"/>
-        </w:rPr>
-      </w:pPr>
       <w:r>
         <w:br w:type="page"/>
       </w:r>
@@ -7223,7 +7628,7 @@
       <w:pPr>
         <w:pStyle w:val="Heading1"/>
       </w:pPr>
-      <w:bookmarkStart w:id="47" w:name="_Toc520710489"/>
+      <w:bookmarkStart w:id="65" w:name="_Toc520710489"/>
       <w:r>
         <w:lastRenderedPageBreak/>
         <w:t xml:space="preserve">6 </w:t>
@@ -7234,7 +7639,7 @@
       <w:r>
         <w:t xml:space="preserve"> and Bibliography</w:t>
       </w:r>
-      <w:bookmarkEnd w:id="47"/>
+      <w:bookmarkEnd w:id="65"/>
     </w:p>
     <w:p>
       <w:pPr>
@@ -7306,6 +7711,7 @@
         </w:rPr>
         <w:t>"Air Hockey Robot (a 3D printer hack)", </w:t>
       </w:r>
+      <w:proofErr w:type="spellStart"/>
       <w:r>
         <w:rPr>
           <w:rFonts w:ascii="Times New Roman" w:eastAsia="Times New Roman" w:hAnsi="Times New Roman" w:cs="Times New Roman"/>
@@ -7318,6 +7724,7 @@
         </w:rPr>
         <w:t>jjrobots</w:t>
       </w:r>
+      <w:proofErr w:type="spellEnd"/>
       <w:r>
         <w:rPr>
           <w:rFonts w:ascii="Times New Roman" w:eastAsia="Times New Roman" w:hAnsi="Times New Roman" w:cs="Times New Roman"/>
@@ -7387,8 +7794,31 @@
           <w:szCs w:val="24"/>
           <w:lang w:val="en-US"/>
         </w:rPr>
-        <w:t>"AIR HOCKEY ROBOT EVO - jjrobots", </w:t>
-      </w:r>
+        <w:t xml:space="preserve">"AIR HOCKEY ROBOT EVO - </w:t>
+      </w:r>
+      <w:proofErr w:type="spellStart"/>
+      <w:r>
+        <w:rPr>
+          <w:rFonts w:ascii="Times New Roman" w:eastAsia="Times New Roman" w:hAnsi="Times New Roman" w:cs="Times New Roman"/>
+          <w:color w:val="000000"/>
+          <w:sz w:val="24"/>
+          <w:szCs w:val="24"/>
+          <w:lang w:val="en-US"/>
+        </w:rPr>
+        <w:t>jjrobots</w:t>
+      </w:r>
+      <w:proofErr w:type="spellEnd"/>
+      <w:r>
+        <w:rPr>
+          <w:rFonts w:ascii="Times New Roman" w:eastAsia="Times New Roman" w:hAnsi="Times New Roman" w:cs="Times New Roman"/>
+          <w:color w:val="000000"/>
+          <w:sz w:val="24"/>
+          <w:szCs w:val="24"/>
+          <w:lang w:val="en-US"/>
+        </w:rPr>
+        <w:t>", </w:t>
+      </w:r>
+      <w:proofErr w:type="spellStart"/>
       <w:r>
         <w:rPr>
           <w:rFonts w:ascii="Times New Roman" w:eastAsia="Times New Roman" w:hAnsi="Times New Roman" w:cs="Times New Roman"/>
@@ -7401,6 +7831,7 @@
         </w:rPr>
         <w:t>jjrobots</w:t>
       </w:r>
+      <w:proofErr w:type="spellEnd"/>
       <w:r>
         <w:rPr>
           <w:rFonts w:ascii="Times New Roman" w:eastAsia="Times New Roman" w:hAnsi="Times New Roman" w:cs="Times New Roman"/>
@@ -7553,7 +7984,51 @@
           <w:szCs w:val="24"/>
           <w:lang w:val="en-US"/>
         </w:rPr>
-        <w:t>H. Parekh, D. Thakore and U. Jaliya, "A Survey on Object Detection and Tracking Methods", </w:t>
+        <w:t xml:space="preserve">H. Parekh, D. </w:t>
+      </w:r>
+      <w:proofErr w:type="spellStart"/>
+      <w:r>
+        <w:rPr>
+          <w:rFonts w:ascii="Times New Roman" w:eastAsia="Times New Roman" w:hAnsi="Times New Roman" w:cs="Times New Roman"/>
+          <w:color w:val="000000"/>
+          <w:sz w:val="24"/>
+          <w:szCs w:val="24"/>
+          <w:lang w:val="en-US"/>
+        </w:rPr>
+        <w:t>Thakore</w:t>
+      </w:r>
+      <w:proofErr w:type="spellEnd"/>
+      <w:r>
+        <w:rPr>
+          <w:rFonts w:ascii="Times New Roman" w:eastAsia="Times New Roman" w:hAnsi="Times New Roman" w:cs="Times New Roman"/>
+          <w:color w:val="000000"/>
+          <w:sz w:val="24"/>
+          <w:szCs w:val="24"/>
+          <w:lang w:val="en-US"/>
+        </w:rPr>
+        <w:t xml:space="preserve"> and U. </w:t>
+      </w:r>
+      <w:proofErr w:type="spellStart"/>
+      <w:r>
+        <w:rPr>
+          <w:rFonts w:ascii="Times New Roman" w:eastAsia="Times New Roman" w:hAnsi="Times New Roman" w:cs="Times New Roman"/>
+          <w:color w:val="000000"/>
+          <w:sz w:val="24"/>
+          <w:szCs w:val="24"/>
+          <w:lang w:val="en-US"/>
+        </w:rPr>
+        <w:t>Jaliya</w:t>
+      </w:r>
+      <w:proofErr w:type="spellEnd"/>
+      <w:r>
+        <w:rPr>
+          <w:rFonts w:ascii="Times New Roman" w:eastAsia="Times New Roman" w:hAnsi="Times New Roman" w:cs="Times New Roman"/>
+          <w:color w:val="000000"/>
+          <w:sz w:val="24"/>
+          <w:szCs w:val="24"/>
+          <w:lang w:val="en-US"/>
+        </w:rPr>
+        <w:t>, "A Survey on Object Detection and Tracking Methods", </w:t>
       </w:r>
       <w:r>
         <w:rPr>
@@ -7636,7 +8111,29 @@
           <w:szCs w:val="24"/>
           <w:lang w:val="en-US"/>
         </w:rPr>
-        <w:t>S. A ̊gren, </w:t>
+        <w:t>S. A ̊</w:t>
+      </w:r>
+      <w:proofErr w:type="spellStart"/>
+      <w:r>
+        <w:rPr>
+          <w:rFonts w:ascii="Times New Roman" w:eastAsia="Times New Roman" w:hAnsi="Times New Roman" w:cs="Times New Roman"/>
+          <w:color w:val="000000"/>
+          <w:sz w:val="24"/>
+          <w:szCs w:val="24"/>
+          <w:lang w:val="en-US"/>
+        </w:rPr>
+        <w:t>gren</w:t>
+      </w:r>
+      <w:proofErr w:type="spellEnd"/>
+      <w:r>
+        <w:rPr>
+          <w:rFonts w:ascii="Times New Roman" w:eastAsia="Times New Roman" w:hAnsi="Times New Roman" w:cs="Times New Roman"/>
+          <w:color w:val="000000"/>
+          <w:sz w:val="24"/>
+          <w:szCs w:val="24"/>
+          <w:lang w:val="en-US"/>
+        </w:rPr>
+        <w:t>, </w:t>
       </w:r>
       <w:r>
         <w:rPr>
@@ -7802,7 +8299,29 @@
           <w:szCs w:val="24"/>
           <w:lang w:val="en-US"/>
         </w:rPr>
-        <w:t>W. Hamlet and W. Kusewich, "Using The Ultrasonic Sensor to Determine Location", </w:t>
+        <w:t xml:space="preserve">W. Hamlet and W. </w:t>
+      </w:r>
+      <w:proofErr w:type="spellStart"/>
+      <w:r>
+        <w:rPr>
+          <w:rFonts w:ascii="Times New Roman" w:eastAsia="Times New Roman" w:hAnsi="Times New Roman" w:cs="Times New Roman"/>
+          <w:color w:val="000000"/>
+          <w:sz w:val="24"/>
+          <w:szCs w:val="24"/>
+          <w:lang w:val="en-US"/>
+        </w:rPr>
+        <w:t>Kusewich</w:t>
+      </w:r>
+      <w:proofErr w:type="spellEnd"/>
+      <w:r>
+        <w:rPr>
+          <w:rFonts w:ascii="Times New Roman" w:eastAsia="Times New Roman" w:hAnsi="Times New Roman" w:cs="Times New Roman"/>
+          <w:color w:val="000000"/>
+          <w:sz w:val="24"/>
+          <w:szCs w:val="24"/>
+          <w:lang w:val="en-US"/>
+        </w:rPr>
+        <w:t>, "Using The Ultrasonic Sensor to Determine Location", </w:t>
       </w:r>
       <w:r>
         <w:rPr>
@@ -8168,10 +8687,9 @@
         <w:t>[Accessed: 08- Feb- 2018].</w:t>
       </w:r>
     </w:p>
-    <w:p/>
     <w:sectPr>
-      <w:headerReference w:type="default" r:id="rId23"/>
-      <w:headerReference w:type="first" r:id="rId24"/>
+      <w:headerReference w:type="default" r:id="rId25"/>
+      <w:headerReference w:type="first" r:id="rId26"/>
       <w:pgSz w:w="12240" w:h="15840"/>
       <w:pgMar w:top="1080" w:right="1440" w:bottom="1080" w:left="1440" w:header="0" w:footer="720" w:gutter="0"/>
       <w:pgNumType w:start="0"/>
@@ -8240,8 +8758,8 @@
       <w:spacing w:before="600"/>
       <w:jc w:val="right"/>
     </w:pPr>
-    <w:bookmarkStart w:id="48" w:name="_9nvcibv3gama" w:colFirst="0" w:colLast="0"/>
-    <w:bookmarkEnd w:id="48"/>
+    <w:bookmarkStart w:id="66" w:name="_9nvcibv3gama" w:colFirst="0" w:colLast="0"/>
+    <w:bookmarkEnd w:id="66"/>
     <w:r>
       <w:rPr>
         <w:color w:val="000000"/>
@@ -8271,7 +8789,7 @@
         <w:noProof/>
         <w:color w:val="000000"/>
       </w:rPr>
-      <w:t>13</w:t>
+      <w:t>11</w:t>
     </w:r>
     <w:r>
       <w:rPr>
@@ -9914,6 +10432,14 @@
       <w:ind w:left="1320"/>
     </w:pPr>
   </w:style>
+  <w:style w:type="paragraph" w:styleId="TableofFigures">
+    <w:name w:val="table of figures"/>
+    <w:basedOn w:val="Normal"/>
+    <w:next w:val="Normal"/>
+    <w:uiPriority w:val="99"/>
+    <w:unhideWhenUsed/>
+    <w:rsid w:val="000E6A89"/>
+  </w:style>
 </w:styles>
 </file>
 
@@ -10242,7 +10768,7 @@
 </file>
 
 <file path=customXml/itemProps1.xml><?xml version="1.0" encoding="utf-8"?>
-<ds:datastoreItem xmlns:ds="http://schemas.openxmlformats.org/officeDocument/2006/customXml" ds:itemID="{F5795EE3-5352-4C21-9BF3-FBE6AA903B85}">
+<ds:datastoreItem xmlns:ds="http://schemas.openxmlformats.org/officeDocument/2006/customXml" ds:itemID="{14A01AEE-5758-4E04-BB3E-EF51644479F3}">
   <ds:schemaRefs>
     <ds:schemaRef ds:uri="http://schemas.openxmlformats.org/officeDocument/2006/bibliography"/>
   </ds:schemaRefs>

</xml_diff>